<commit_message>
There is update on the Abstract
</commit_message>
<xml_diff>
--- a/Team_Project_F.docx
+++ b/Team_Project_F.docx
@@ -23,13 +23,8 @@
     <w:p/>
     <w:p>
       <w:r>
-        <w:t xml:space="preserve">There must be something here- ----- I couldn’t understand what kind of thing need to be included about the </w:t>
-      </w:r>
-      <w:proofErr w:type="gramStart"/>
-      <w:r>
-        <w:t>Authors</w:t>
-      </w:r>
-      <w:proofErr w:type="gramEnd"/>
+        <w:t>There must be something here- ----- I couldn’t understand what kind of thing need to be included about the Authors</w:t>
+      </w:r>
     </w:p>
     <w:p/>
     <w:p>
@@ -181,23 +176,31 @@
           <w:sz w:val="18"/>
           <w:szCs w:val="18"/>
         </w:rPr>
-        <w:t xml:space="preserve">This paper </w:t>
-      </w:r>
-      <w:r>
-        <w:rPr>
-          <w:rFonts w:ascii="Verdana" w:hAnsi="Verdana"/>
-          <w:sz w:val="18"/>
-          <w:szCs w:val="18"/>
-        </w:rPr>
-        <w:t>summarizes</w:t>
-      </w:r>
-      <w:r>
-        <w:rPr>
-          <w:rFonts w:ascii="Verdana" w:hAnsi="Verdana"/>
-          <w:sz w:val="18"/>
-          <w:szCs w:val="18"/>
-        </w:rPr>
-        <w:t xml:space="preserve"> the comparison of programming exercises on C# providing by </w:t>
+        <w:t>In t</w:t>
+      </w:r>
+      <w:r>
+        <w:rPr>
+          <w:rFonts w:ascii="Verdana" w:hAnsi="Verdana"/>
+          <w:sz w:val="18"/>
+          <w:szCs w:val="18"/>
+        </w:rPr>
+        <w:t xml:space="preserve">his paper </w:t>
+      </w:r>
+      <w:r>
+        <w:rPr>
+          <w:rFonts w:ascii="Verdana" w:hAnsi="Verdana"/>
+          <w:sz w:val="18"/>
+          <w:szCs w:val="18"/>
+        </w:rPr>
+        <w:t>we present a comparative study</w:t>
+      </w:r>
+      <w:r>
+        <w:rPr>
+          <w:rFonts w:ascii="Verdana" w:hAnsi="Verdana"/>
+          <w:sz w:val="18"/>
+          <w:szCs w:val="18"/>
+        </w:rPr>
+        <w:t xml:space="preserve"> of programming exercises on C# providing by </w:t>
       </w:r>
       <w:r>
         <w:rPr>
@@ -277,7 +280,23 @@
           <w:sz w:val="18"/>
           <w:szCs w:val="18"/>
         </w:rPr>
-        <w:t>eritance, and lastly Generics Types and Class. The possible conclusion would be forwarded based on the outcome of each programming exercise, and limitation</w:t>
+        <w:t xml:space="preserve">eritance, and lastly Generics Types and Class. </w:t>
+      </w:r>
+      <w:r>
+        <w:rPr>
+          <w:rFonts w:ascii="Verdana" w:hAnsi="Verdana"/>
+          <w:sz w:val="18"/>
+          <w:szCs w:val="18"/>
+        </w:rPr>
+        <w:t xml:space="preserve">These programming exercises are compared under the characteristics of analysis, design, implementation and testing. </w:t>
+      </w:r>
+      <w:r>
+        <w:rPr>
+          <w:rFonts w:ascii="Verdana" w:hAnsi="Verdana"/>
+          <w:sz w:val="18"/>
+          <w:szCs w:val="18"/>
+        </w:rPr>
+        <w:t>The possible conclusion would be forwarded based on the outcome of each programming exercise, and limitation</w:t>
       </w:r>
       <w:r>
         <w:rPr>

</xml_diff>